<commit_message>
Doku von Natalie für automerge
</commit_message>
<xml_diff>
--- a/Analyse Schlosslauf.docx
+++ b/Analyse Schlosslauf.docx
@@ -2,6 +2,7 @@
 <file path=word/document.xml><?xml version="1.0" encoding="utf-8"?>
 <w:document xmlns:wpc="http://schemas.microsoft.com/office/word/2010/wordprocessingCanvas" xmlns:cx="http://schemas.microsoft.com/office/drawing/2014/chartex" xmlns:cx1="http://schemas.microsoft.com/office/drawing/2015/9/8/chartex" xmlns:cx2="http://schemas.microsoft.com/office/drawing/2015/10/21/chartex" xmlns:cx3="http://schemas.microsoft.com/office/drawing/2016/5/9/chartex" xmlns:cx4="http://schemas.microsoft.com/office/drawing/2016/5/10/chartex" xmlns:cx5="http://schemas.microsoft.com/office/drawing/2016/5/11/chartex" xmlns:cx6="http://schemas.microsoft.com/office/drawing/2016/5/12/chartex" xmlns:cx7="http://schemas.microsoft.com/office/drawing/2016/5/13/chartex" xmlns:cx8="http://schemas.microsoft.com/office/drawing/2016/5/14/chartex" xmlns:mc="http://schemas.openxmlformats.org/markup-compatibility/2006" xmlns:aink="http://schemas.microsoft.com/office/drawing/2016/ink" xmlns:am3d="http://schemas.microsoft.com/office/drawing/2017/model3d" xmlns:o="urn:schemas-microsoft-com:office:office" xmlns:r="http://schemas.openxmlformats.org/officeDocument/2006/relationships" xmlns:m="http://schemas.openxmlformats.org/officeDocument/2006/math" xmlns:v="urn:schemas-microsoft-com:vml" xmlns:wp14="http://schemas.microsoft.com/office/word/2010/wordprocessingDrawing" xmlns:wp="http://schemas.openxmlformats.org/drawingml/2006/wordprocessingDrawing" xmlns:w10="urn:schemas-microsoft-com:office:word" xmlns:w="http://schemas.openxmlformats.org/wordprocessingml/2006/main" xmlns:w14="http://schemas.microsoft.com/office/word/2010/wordml" xmlns:w15="http://schemas.microsoft.com/office/word/2012/wordml" xmlns:w16cid="http://schemas.microsoft.com/office/word/2016/wordml/cid" xmlns:w16se="http://schemas.microsoft.com/office/word/2015/wordml/symex" xmlns:wpg="http://schemas.microsoft.com/office/word/2010/wordprocessingGroup" xmlns:wpi="http://schemas.microsoft.com/office/word/2010/wordprocessingInk" xmlns:wne="http://schemas.microsoft.com/office/word/2006/wordml" xmlns:wps="http://schemas.microsoft.com/office/word/2010/wordprocessingShape" mc:Ignorable="w14 w15 w16se w16cid wp14">
   <w:body>
+    <w:bookmarkStart w:id="0" w:name="_Hlk501532599" w:displacedByCustomXml="next"/>
     <w:sdt>
       <w:sdtPr>
         <w:id w:val="-353576038"/>
@@ -10,6 +11,7 @@
           <w:docPartUnique/>
         </w:docPartObj>
       </w:sdtPr>
+      <w:sdtEndPr/>
       <w:sdtContent>
         <w:p/>
         <w:p>
@@ -104,6 +106,7 @@
                                     <w:calendar w:val="gregorian"/>
                                   </w:date>
                                 </w:sdtPr>
+                                <w:sdtEndPr/>
                                 <w:sdtContent>
                                   <w:p>
                                     <w:pPr>
@@ -177,6 +180,7 @@
                               <w:calendar w:val="gregorian"/>
                             </w:date>
                           </w:sdtPr>
+                          <w:sdtEndPr/>
                           <w:sdtContent>
                             <w:p>
                               <w:pPr>
@@ -296,6 +300,7 @@
                                   <w:dataBinding w:prefixMappings="xmlns:ns0='http://purl.org/dc/elements/1.1/' xmlns:ns1='http://schemas.openxmlformats.org/package/2006/metadata/core-properties' " w:xpath="/ns1:coreProperties[1]/ns0:creator[1]" w:storeItemID="{6C3C8BC8-F283-45AE-878A-BAB7291924A1}"/>
                                   <w:text/>
                                 </w:sdtPr>
+                                <w:sdtEndPr/>
                                 <w:sdtContent>
                                   <w:p>
                                     <w:pPr>
@@ -345,6 +350,7 @@
                                     <w:dataBinding w:prefixMappings="xmlns:ns0='http://schemas.openxmlformats.org/officeDocument/2006/extended-properties' " w:xpath="/ns0:Properties[1]/ns0:Company[1]" w:storeItemID="{6668398D-A668-4E3E-A5EB-62B293D839F1}"/>
                                     <w:text/>
                                   </w:sdtPr>
+                                  <w:sdtEndPr/>
                                   <w:sdtContent>
                                     <w:r>
                                       <w:rPr>
@@ -383,6 +389,7 @@
                                     <w:dataBinding w:prefixMappings="xmlns:ns0='http://schemas.microsoft.com/office/2006/coverPageProps' " w:xpath="/ns0:CoverPageProperties[1]/ns0:CompanyAddress[1]" w:storeItemID="{55AF091B-3C7A-41E3-B477-F2FDAA23CFDA}"/>
                                     <w:text/>
                                   </w:sdtPr>
+                                  <w:sdtEndPr/>
                                   <w:sdtContent>
                                     <w:r>
                                       <w:rPr>
@@ -443,6 +450,7 @@
                             <w:dataBinding w:prefixMappings="xmlns:ns0='http://purl.org/dc/elements/1.1/' xmlns:ns1='http://schemas.openxmlformats.org/package/2006/metadata/core-properties' " w:xpath="/ns1:coreProperties[1]/ns0:creator[1]" w:storeItemID="{6C3C8BC8-F283-45AE-878A-BAB7291924A1}"/>
                             <w:text/>
                           </w:sdtPr>
+                          <w:sdtEndPr/>
                           <w:sdtContent>
                             <w:p>
                               <w:pPr>
@@ -492,6 +500,7 @@
                               <w:dataBinding w:prefixMappings="xmlns:ns0='http://schemas.openxmlformats.org/officeDocument/2006/extended-properties' " w:xpath="/ns0:Properties[1]/ns0:Company[1]" w:storeItemID="{6668398D-A668-4E3E-A5EB-62B293D839F1}"/>
                               <w:text/>
                             </w:sdtPr>
+                            <w:sdtEndPr/>
                             <w:sdtContent>
                               <w:r>
                                 <w:rPr>
@@ -530,6 +539,7 @@
                               <w:dataBinding w:prefixMappings="xmlns:ns0='http://schemas.microsoft.com/office/2006/coverPageProps' " w:xpath="/ns0:CoverPageProperties[1]/ns0:CompanyAddress[1]" w:storeItemID="{55AF091B-3C7A-41E3-B477-F2FDAA23CFDA}"/>
                               <w:text/>
                             </w:sdtPr>
+                            <w:sdtEndPr/>
                             <w:sdtContent>
                               <w:r>
                                 <w:rPr>
@@ -656,6 +666,7 @@
                                     <w:dataBinding w:prefixMappings="xmlns:ns0='http://purl.org/dc/elements/1.1/' xmlns:ns1='http://schemas.openxmlformats.org/package/2006/metadata/core-properties' " w:xpath="/ns1:coreProperties[1]/ns0:title[1]" w:storeItemID="{6C3C8BC8-F283-45AE-878A-BAB7291924A1}"/>
                                     <w:text w:multiLine="1"/>
                                   </w:sdtPr>
+                                  <w:sdtEndPr/>
                                   <w:sdtContent>
                                     <w:r>
                                       <w:rPr>
@@ -683,6 +694,7 @@
                                   <w:dataBinding w:prefixMappings="xmlns:ns0='http://purl.org/dc/elements/1.1/' xmlns:ns1='http://schemas.openxmlformats.org/package/2006/metadata/core-properties' " w:xpath="/ns1:coreProperties[1]/ns0:subject[1]" w:storeItemID="{6C3C8BC8-F283-45AE-878A-BAB7291924A1}"/>
                                   <w:text/>
                                 </w:sdtPr>
+                                <w:sdtEndPr/>
                                 <w:sdtContent>
                                   <w:p>
                                     <w:pPr>
@@ -757,6 +769,7 @@
                               <w:dataBinding w:prefixMappings="xmlns:ns0='http://purl.org/dc/elements/1.1/' xmlns:ns1='http://schemas.openxmlformats.org/package/2006/metadata/core-properties' " w:xpath="/ns1:coreProperties[1]/ns0:title[1]" w:storeItemID="{6C3C8BC8-F283-45AE-878A-BAB7291924A1}"/>
                               <w:text w:multiLine="1"/>
                             </w:sdtPr>
+                            <w:sdtEndPr/>
                             <w:sdtContent>
                               <w:r>
                                 <w:rPr>
@@ -784,6 +797,7 @@
                             <w:dataBinding w:prefixMappings="xmlns:ns0='http://purl.org/dc/elements/1.1/' xmlns:ns1='http://schemas.openxmlformats.org/package/2006/metadata/core-properties' " w:xpath="/ns1:coreProperties[1]/ns0:subject[1]" w:storeItemID="{6C3C8BC8-F283-45AE-878A-BAB7291924A1}"/>
                             <w:text/>
                           </w:sdtPr>
+                          <w:sdtEndPr/>
                           <w:sdtContent>
                             <w:p>
                               <w:pPr>
@@ -975,6 +989,10 @@
     <w:sdt>
       <w:sdtPr>
         <w:rPr>
+          <w:rFonts w:asciiTheme="minorHAnsi" w:eastAsiaTheme="minorEastAsia" w:hAnsiTheme="minorHAnsi" w:cstheme="minorBidi"/>
+          <w:color w:val="auto"/>
+          <w:sz w:val="21"/>
+          <w:szCs w:val="21"/>
           <w:lang w:val="de-DE"/>
         </w:rPr>
         <w:id w:val="1919903165"/>
@@ -985,12 +1003,8 @@
       </w:sdtPr>
       <w:sdtEndPr>
         <w:rPr>
-          <w:rFonts w:asciiTheme="minorHAnsi" w:eastAsiaTheme="minorEastAsia" w:hAnsiTheme="minorHAnsi" w:cstheme="minorBidi"/>
           <w:b/>
           <w:bCs/>
-          <w:color w:val="auto"/>
-          <w:sz w:val="21"/>
-          <w:szCs w:val="21"/>
         </w:rPr>
       </w:sdtEndPr>
       <w:sdtContent>
@@ -1579,7 +1593,7 @@
           <w:szCs w:val="32"/>
         </w:rPr>
       </w:pPr>
-      <w:bookmarkStart w:id="0" w:name="_Toc501521471"/>
+      <w:bookmarkStart w:id="1" w:name="_Toc501521471"/>
       <w:r>
         <w:br w:type="page"/>
       </w:r>
@@ -1591,74 +1605,679 @@
       <w:r>
         <w:t>Analyse Schlosslauf</w:t>
       </w:r>
-      <w:bookmarkEnd w:id="0"/>
+      <w:bookmarkEnd w:id="1"/>
     </w:p>
     <w:p/>
     <w:p>
       <w:pPr>
         <w:pStyle w:val="berschrift1"/>
       </w:pPr>
-      <w:bookmarkStart w:id="1" w:name="_Toc501521472"/>
+      <w:bookmarkStart w:id="2" w:name="_Toc501521472"/>
       <w:r>
         <w:t>Einführung</w:t>
       </w:r>
       <w:r>
         <w:t xml:space="preserve"> und Überblick</w:t>
       </w:r>
-      <w:bookmarkEnd w:id="1"/>
+      <w:bookmarkEnd w:id="2"/>
     </w:p>
     <w:p>
       <w:pPr>
         <w:pStyle w:val="berschrift1"/>
       </w:pPr>
-      <w:bookmarkStart w:id="2" w:name="_Toc501521473"/>
+      <w:bookmarkStart w:id="3" w:name="_Toc501521473"/>
       <w:r>
         <w:t>Schlosslauf</w:t>
       </w:r>
-      <w:bookmarkEnd w:id="2"/>
+      <w:bookmarkEnd w:id="3"/>
     </w:p>
     <w:p>
       <w:pPr>
         <w:pStyle w:val="berschrift1"/>
       </w:pPr>
-      <w:bookmarkStart w:id="3" w:name="_Toc501521474"/>
+      <w:bookmarkStart w:id="4" w:name="_Toc501521474"/>
       <w:r>
         <w:t>Softwareanalyse</w:t>
       </w:r>
       <w:r>
         <w:t xml:space="preserve"> und gefundene Schwachstellen</w:t>
       </w:r>
-      <w:bookmarkEnd w:id="3"/>
+      <w:bookmarkEnd w:id="4"/>
+    </w:p>
+    <w:p>
+      <w:pPr>
+        <w:pStyle w:val="berschrift2"/>
+        <w:rPr>
+          <w:lang w:val="fr-CH"/>
+        </w:rPr>
+      </w:pPr>
+      <w:r>
+        <w:rPr>
+          <w:lang w:val="fr-CH"/>
+        </w:rPr>
+        <w:t>File Manipulation</w:t>
+      </w:r>
+    </w:p>
+    <w:p>
+      <w:r>
+        <w:t>Ein Angreif</w:t>
+      </w:r>
+      <w:r>
+        <w:t>e</w:t>
+      </w:r>
+      <w:r>
+        <w:t>r k</w:t>
+      </w:r>
+      <w:r>
+        <w:t xml:space="preserve">ann </w:t>
+      </w:r>
+      <w:r>
+        <w:t xml:space="preserve">durch Eingabefelder versuchen ausführbaren Code einzubauen, der vielleicht in einem PHP-File gespeichert wird und beim potentiellen Ausführen Schaden anrichtet. </w:t>
+      </w:r>
+    </w:p>
+    <w:p>
+      <w:r>
+        <w:t>Ein Beispiel dafür ist:</w:t>
+      </w:r>
+    </w:p>
+    <w:p>
+      <w:r>
+        <w:rPr>
+          <w:noProof/>
+        </w:rPr>
+        <w:drawing>
+          <wp:inline distT="0" distB="0" distL="0" distR="0" wp14:anchorId="1ED9A500" wp14:editId="0C3428FE">
+            <wp:extent cx="3646170" cy="280536"/>
+            <wp:effectExtent l="0" t="0" r="0" b="5715"/>
+            <wp:docPr id="4" name="Grafik 4"/>
+            <wp:cNvGraphicFramePr>
+              <a:graphicFrameLocks xmlns:a="http://schemas.openxmlformats.org/drawingml/2006/main" noChangeAspect="1"/>
+            </wp:cNvGraphicFramePr>
+            <a:graphic xmlns:a="http://schemas.openxmlformats.org/drawingml/2006/main">
+              <a:graphicData uri="http://schemas.openxmlformats.org/drawingml/2006/picture">
+                <pic:pic xmlns:pic="http://schemas.openxmlformats.org/drawingml/2006/picture">
+                  <pic:nvPicPr>
+                    <pic:cNvPr id="1" name=""/>
+                    <pic:cNvPicPr/>
+                  </pic:nvPicPr>
+                  <pic:blipFill>
+                    <a:blip r:embed="rId7" cstate="print">
+                      <a:extLst>
+                        <a:ext uri="{28A0092B-C50C-407E-A947-70E740481C1C}">
+                          <a14:useLocalDpi xmlns:a14="http://schemas.microsoft.com/office/drawing/2010/main"/>
+                        </a:ext>
+                      </a:extLst>
+                    </a:blip>
+                    <a:stretch>
+                      <a:fillRect/>
+                    </a:stretch>
+                  </pic:blipFill>
+                  <pic:spPr>
+                    <a:xfrm>
+                      <a:off x="0" y="0"/>
+                      <a:ext cx="3737534" cy="287566"/>
+                    </a:xfrm>
+                    <a:prstGeom prst="rect">
+                      <a:avLst/>
+                    </a:prstGeom>
+                  </pic:spPr>
+                </pic:pic>
+              </a:graphicData>
+            </a:graphic>
+          </wp:inline>
+        </w:drawing>
+      </w:r>
+    </w:p>
+    <w:p>
+      <w:pPr>
+        <w:pStyle w:val="berschrift3"/>
+      </w:pPr>
+      <w:r>
+        <w:t>Vorhandene Probleme</w:t>
+      </w:r>
+    </w:p>
+    <w:p>
+      <w:r>
+        <w:t>Bei der Untersuchung mittels RIPS sind 14 Meldungen zu File Manipulation aufgetreten</w:t>
+      </w:r>
+      <w:r>
+        <w:t xml:space="preserve"> - </w:t>
+      </w:r>
+      <w:r>
+        <w:t xml:space="preserve">alle im File </w:t>
+      </w:r>
+      <w:proofErr w:type="spellStart"/>
+      <w:r>
+        <w:t>save.php</w:t>
+      </w:r>
+      <w:proofErr w:type="spellEnd"/>
+      <w:r>
+        <w:t>.</w:t>
+      </w:r>
+      <w:r>
+        <w:t xml:space="preserve"> Diese Fehlermeldungen rühren daher, dass in der Applikation </w:t>
+      </w:r>
+      <w:r>
+        <w:t>Schlosslauf</w:t>
+      </w:r>
+      <w:r>
+        <w:t xml:space="preserve"> die Usereingaben ohne</w:t>
+      </w:r>
+      <w:r>
+        <w:t xml:space="preserve"> Überprüfung ins File geschrieben werden.</w:t>
+      </w:r>
+      <w:r>
+        <w:t xml:space="preserve"> </w:t>
+      </w:r>
+    </w:p>
+    <w:p>
+      <w:r>
+        <w:t>Ein Beispiel:</w:t>
+      </w:r>
+    </w:p>
+    <w:p>
+      <w:r>
+        <w:rPr>
+          <w:noProof/>
+        </w:rPr>
+        <w:drawing>
+          <wp:inline distT="0" distB="0" distL="0" distR="0" wp14:anchorId="216F72AA" wp14:editId="4B8EB727">
+            <wp:extent cx="4149090" cy="340727"/>
+            <wp:effectExtent l="0" t="0" r="3810" b="2540"/>
+            <wp:docPr id="5" name="Grafik 5"/>
+            <wp:cNvGraphicFramePr>
+              <a:graphicFrameLocks xmlns:a="http://schemas.openxmlformats.org/drawingml/2006/main" noChangeAspect="1"/>
+            </wp:cNvGraphicFramePr>
+            <a:graphic xmlns:a="http://schemas.openxmlformats.org/drawingml/2006/main">
+              <a:graphicData uri="http://schemas.openxmlformats.org/drawingml/2006/picture">
+                <pic:pic xmlns:pic="http://schemas.openxmlformats.org/drawingml/2006/picture">
+                  <pic:nvPicPr>
+                    <pic:cNvPr id="1" name=""/>
+                    <pic:cNvPicPr/>
+                  </pic:nvPicPr>
+                  <pic:blipFill>
+                    <a:blip r:embed="rId8"/>
+                    <a:stretch>
+                      <a:fillRect/>
+                    </a:stretch>
+                  </pic:blipFill>
+                  <pic:spPr>
+                    <a:xfrm>
+                      <a:off x="0" y="0"/>
+                      <a:ext cx="4507314" cy="370145"/>
+                    </a:xfrm>
+                    <a:prstGeom prst="rect">
+                      <a:avLst/>
+                    </a:prstGeom>
+                  </pic:spPr>
+                </pic:pic>
+              </a:graphicData>
+            </a:graphic>
+          </wp:inline>
+        </w:drawing>
+      </w:r>
+    </w:p>
+    <w:p>
+      <w:pPr>
+        <w:pStyle w:val="berschrift3"/>
+      </w:pPr>
+      <w:r>
+        <w:t>Weiteres Vorgehen</w:t>
+      </w:r>
+    </w:p>
+    <w:p>
+      <w:r>
+        <w:t>Be</w:t>
+      </w:r>
+      <w:r>
+        <w:t xml:space="preserve">i der Applikation </w:t>
+      </w:r>
+      <w:r>
+        <w:t xml:space="preserve">ist deshalb sehr wichtig, dass man deshalb immer die Usereingaben auf allfällige Attacken untersucht (z.B. mit </w:t>
+      </w:r>
+      <w:proofErr w:type="spellStart"/>
+      <w:r>
+        <w:t>htmlspecialchars</w:t>
+      </w:r>
+      <w:proofErr w:type="spellEnd"/>
+      <w:r>
+        <w:t xml:space="preserve">) und falls die einzugebenden Werte beschränkt sind, sogar eine </w:t>
+      </w:r>
+      <w:proofErr w:type="spellStart"/>
+      <w:r>
+        <w:t>Whitelist</w:t>
+      </w:r>
+      <w:proofErr w:type="spellEnd"/>
+      <w:r>
+        <w:t xml:space="preserve"> mit den zugelassenen Werten erstellt, so dass man den Userinput jeweils nur mit der </w:t>
+      </w:r>
+      <w:proofErr w:type="spellStart"/>
+      <w:r>
+        <w:t>Whitelist</w:t>
+      </w:r>
+      <w:proofErr w:type="spellEnd"/>
+      <w:r>
+        <w:t xml:space="preserve"> vergleichen muss.</w:t>
+      </w:r>
+    </w:p>
+    <w:p>
+      <w:pPr>
+        <w:pStyle w:val="berschrift2"/>
+      </w:pPr>
+      <w:r>
+        <w:t>Cross Site Scripting</w:t>
+      </w:r>
+    </w:p>
+    <w:p>
+      <w:r>
+        <w:t xml:space="preserve">Ein Angreifer kann </w:t>
+      </w:r>
+      <w:r>
+        <w:t>auf der Webseite ein JavaScript oder HTML Code ausführen lassen, wenn die Usereingaben nicht alle vor dem weiteren Verarbeitungsprozess validiert werden. Ist dies nicht der Fall und wird Userinput in den HTML Code eingebettet, kann der Angreifer durch seinen Code Scripts ausführen lassen, die ihm z.B. die Cookie-Daten oder die Session-ID verraten.</w:t>
+      </w:r>
+    </w:p>
+    <w:p>
+      <w:r>
+        <w:t>Ein Beispiel dafür ist:</w:t>
+      </w:r>
+    </w:p>
+    <w:p>
+      <w:r>
+        <w:rPr>
+          <w:noProof/>
+        </w:rPr>
+        <w:drawing>
+          <wp:inline distT="0" distB="0" distL="0" distR="0" wp14:anchorId="53A6EEFA" wp14:editId="508FC48D">
+            <wp:extent cx="2270760" cy="252307"/>
+            <wp:effectExtent l="0" t="0" r="0" b="0"/>
+            <wp:docPr id="1" name="Grafik 1"/>
+            <wp:cNvGraphicFramePr>
+              <a:graphicFrameLocks xmlns:a="http://schemas.openxmlformats.org/drawingml/2006/main" noChangeAspect="1"/>
+            </wp:cNvGraphicFramePr>
+            <a:graphic xmlns:a="http://schemas.openxmlformats.org/drawingml/2006/main">
+              <a:graphicData uri="http://schemas.openxmlformats.org/drawingml/2006/picture">
+                <pic:pic xmlns:pic="http://schemas.openxmlformats.org/drawingml/2006/picture">
+                  <pic:nvPicPr>
+                    <pic:cNvPr id="1" name=""/>
+                    <pic:cNvPicPr/>
+                  </pic:nvPicPr>
+                  <pic:blipFill>
+                    <a:blip r:embed="rId9" cstate="print">
+                      <a:extLst>
+                        <a:ext uri="{28A0092B-C50C-407E-A947-70E740481C1C}">
+                          <a14:useLocalDpi xmlns:a14="http://schemas.microsoft.com/office/drawing/2010/main"/>
+                        </a:ext>
+                      </a:extLst>
+                    </a:blip>
+                    <a:stretch>
+                      <a:fillRect/>
+                    </a:stretch>
+                  </pic:blipFill>
+                  <pic:spPr>
+                    <a:xfrm>
+                      <a:off x="0" y="0"/>
+                      <a:ext cx="2320851" cy="257873"/>
+                    </a:xfrm>
+                    <a:prstGeom prst="rect">
+                      <a:avLst/>
+                    </a:prstGeom>
+                  </pic:spPr>
+                </pic:pic>
+              </a:graphicData>
+            </a:graphic>
+          </wp:inline>
+        </w:drawing>
+      </w:r>
+    </w:p>
+    <w:p>
+      <w:pPr>
+        <w:pStyle w:val="berschrift3"/>
+      </w:pPr>
+      <w:r>
+        <w:t>Vorhandene Probleme</w:t>
+      </w:r>
+    </w:p>
+    <w:p>
+      <w:r>
+        <w:t xml:space="preserve">Während der Untersuchung durch RIPS wurden 5 Fälle von Cross Site Scripting gemeldet. Jedoch waren dies eher Fehlmeldungen, da in der Applikation Schlosslauf zwar echo-Befehle ausgeführt werden, diese jedoch keine User-Manipulierten Daten beinhalten. </w:t>
+      </w:r>
+      <w:r>
+        <w:t>Deshalb ist Cross Site Scripting nicht wirklich ein P</w:t>
+      </w:r>
+      <w:r>
+        <w:t>roblem in dieser Applikation.</w:t>
+      </w:r>
+    </w:p>
+    <w:p>
+      <w:proofErr w:type="spellStart"/>
+      <w:r>
+        <w:t>save.php</w:t>
+      </w:r>
+      <w:proofErr w:type="spellEnd"/>
+      <w:r>
+        <w:t xml:space="preserve">, </w:t>
+      </w:r>
+      <w:proofErr w:type="spellStart"/>
+      <w:r>
+        <w:t>index.php</w:t>
+      </w:r>
+      <w:proofErr w:type="spellEnd"/>
+      <w:r>
+        <w:t xml:space="preserve"> </w:t>
+      </w:r>
+      <w:r>
+        <w:t xml:space="preserve">, </w:t>
+      </w:r>
+      <w:proofErr w:type="spellStart"/>
+      <w:r>
+        <w:t>login.php</w:t>
+      </w:r>
+      <w:proofErr w:type="spellEnd"/>
+    </w:p>
+    <w:p>
+      <w:r>
+        <w:t>Ein Beispiel:</w:t>
+      </w:r>
+    </w:p>
+    <w:p>
+      <w:r>
+        <w:rPr>
+          <w:noProof/>
+        </w:rPr>
+        <w:drawing>
+          <wp:inline distT="0" distB="0" distL="0" distR="0" wp14:anchorId="1BA45D33" wp14:editId="5AE3EA55">
+            <wp:extent cx="3362717" cy="232410"/>
+            <wp:effectExtent l="0" t="0" r="9525" b="0"/>
+            <wp:docPr id="8" name="Grafik 8"/>
+            <wp:cNvGraphicFramePr>
+              <a:graphicFrameLocks xmlns:a="http://schemas.openxmlformats.org/drawingml/2006/main" noChangeAspect="1"/>
+            </wp:cNvGraphicFramePr>
+            <a:graphic xmlns:a="http://schemas.openxmlformats.org/drawingml/2006/main">
+              <a:graphicData uri="http://schemas.openxmlformats.org/drawingml/2006/picture">
+                <pic:pic xmlns:pic="http://schemas.openxmlformats.org/drawingml/2006/picture">
+                  <pic:nvPicPr>
+                    <pic:cNvPr id="1" name=""/>
+                    <pic:cNvPicPr/>
+                  </pic:nvPicPr>
+                  <pic:blipFill>
+                    <a:blip r:embed="rId10" cstate="print">
+                      <a:extLst>
+                        <a:ext uri="{28A0092B-C50C-407E-A947-70E740481C1C}">
+                          <a14:useLocalDpi xmlns:a14="http://schemas.microsoft.com/office/drawing/2010/main"/>
+                        </a:ext>
+                      </a:extLst>
+                    </a:blip>
+                    <a:stretch>
+                      <a:fillRect/>
+                    </a:stretch>
+                  </pic:blipFill>
+                  <pic:spPr>
+                    <a:xfrm>
+                      <a:off x="0" y="0"/>
+                      <a:ext cx="3603004" cy="249017"/>
+                    </a:xfrm>
+                    <a:prstGeom prst="rect">
+                      <a:avLst/>
+                    </a:prstGeom>
+                  </pic:spPr>
+                </pic:pic>
+              </a:graphicData>
+            </a:graphic>
+          </wp:inline>
+        </w:drawing>
+      </w:r>
+    </w:p>
+    <w:p>
+      <w:pPr>
+        <w:pStyle w:val="berschrift3"/>
+      </w:pPr>
+      <w:r>
+        <w:t>Weiteres Vorgehen</w:t>
+      </w:r>
+    </w:p>
+    <w:p>
+      <w:r>
+        <w:t xml:space="preserve">Da nach der Analyse klar ist, dass es keine Cross Site Scripting Probleme vorhanden sind, </w:t>
+      </w:r>
+      <w:r>
+        <w:t xml:space="preserve">müssen wir diesbezüglich nicht viel unternehmen. Ein Teil von Cross Site Scripting wird auch durch die File Manipulation abgedeckt, bei welcher </w:t>
+      </w:r>
+      <w:proofErr w:type="spellStart"/>
+      <w:r>
+        <w:t>Script</w:t>
+      </w:r>
+      <w:proofErr w:type="spellEnd"/>
+      <w:r>
+        <w:t xml:space="preserve"> Code in Files abgespeichert werden könnte. Da das Vorgehen bei File Manipulation aber schon definiert ist, können wir diese Schritte hier weglassen.</w:t>
+      </w:r>
+    </w:p>
+    <w:p>
+      <w:pPr>
+        <w:pStyle w:val="berschrift2"/>
+      </w:pPr>
+      <w:r>
+        <w:t>Encoding</w:t>
+      </w:r>
+    </w:p>
+    <w:p>
+      <w:r>
+        <w:t xml:space="preserve">Je nach dem wie ein File codiert ist, </w:t>
+      </w:r>
+      <w:r>
+        <w:t xml:space="preserve">können einige Zeichen nicht richtig interpretiert werden. </w:t>
+      </w:r>
+      <w:r>
+        <w:t xml:space="preserve">Ein grosses Problem sind immer wieder die Umlaute "ä", "ö" und "ü". Deshalb ist es wichtig gerade bei deutschen und internationalen Applikationen Encoding-Standards zu benutzen, welche die verschiedensten Zeichen anzeigen kann. </w:t>
+      </w:r>
+    </w:p>
+    <w:p>
+      <w:pPr>
+        <w:pStyle w:val="berschrift3"/>
+      </w:pPr>
+      <w:r>
+        <w:t>Vorhandene Probleme</w:t>
+      </w:r>
+    </w:p>
+    <w:p>
+      <w:r>
+        <w:t xml:space="preserve">Die Applikation kann momentan mit den Umlauten nicht umgehen und zeigt dort deshalb falsche Zeichen an in den Files </w:t>
+      </w:r>
+      <w:proofErr w:type="spellStart"/>
+      <w:r>
+        <w:t>aufgaben.inc.php</w:t>
+      </w:r>
+      <w:proofErr w:type="spellEnd"/>
+      <w:r>
+        <w:t xml:space="preserve"> und </w:t>
+      </w:r>
+      <w:proofErr w:type="spellStart"/>
+      <w:r>
+        <w:t>eigenschaften.in.php</w:t>
+      </w:r>
+      <w:proofErr w:type="spellEnd"/>
+      <w:r>
+        <w:t>.</w:t>
+      </w:r>
+    </w:p>
+    <w:p>
+      <w:pPr>
+        <w:pStyle w:val="berschrift3"/>
+      </w:pPr>
+      <w:r>
+        <w:t>Weiteres Vorgehen</w:t>
+      </w:r>
+    </w:p>
+    <w:p>
+      <w:r>
+        <w:t xml:space="preserve">Die Files, welche falsch </w:t>
+      </w:r>
+      <w:proofErr w:type="spellStart"/>
+      <w:r>
+        <w:t>encoded</w:t>
+      </w:r>
+      <w:proofErr w:type="spellEnd"/>
+      <w:r>
+        <w:t xml:space="preserve"> (UTF-8) sind, müssen in konvertiert werden in ein anderes Code-Format. In dieser Applikation sind folgende Files betroffen:</w:t>
+      </w:r>
+    </w:p>
+    <w:p>
+      <w:pPr>
+        <w:pStyle w:val="Listenabsatz"/>
+        <w:numPr>
+          <w:ilvl w:val="0"/>
+          <w:numId w:val="1"/>
+        </w:numPr>
+      </w:pPr>
+      <w:proofErr w:type="spellStart"/>
+      <w:r>
+        <w:t>aufgaben.inc.php</w:t>
+      </w:r>
+      <w:proofErr w:type="spellEnd"/>
+    </w:p>
+    <w:p>
+      <w:pPr>
+        <w:pStyle w:val="Listenabsatz"/>
+        <w:numPr>
+          <w:ilvl w:val="0"/>
+          <w:numId w:val="1"/>
+        </w:numPr>
+      </w:pPr>
+      <w:proofErr w:type="spellStart"/>
+      <w:r>
+        <w:t>eigenschaften.in.php</w:t>
+      </w:r>
+      <w:proofErr w:type="spellEnd"/>
+    </w:p>
+    <w:p>
+      <w:pPr>
+        <w:pStyle w:val="berschrift2"/>
+      </w:pPr>
+      <w:proofErr w:type="spellStart"/>
+      <w:r>
+        <w:t>Penetrationtests</w:t>
+      </w:r>
+      <w:proofErr w:type="spellEnd"/>
+    </w:p>
+    <w:p>
+      <w:r>
+        <w:t xml:space="preserve">OWASP </w:t>
+      </w:r>
+      <w:proofErr w:type="spellStart"/>
+      <w:r>
+        <w:t>Zap</w:t>
+      </w:r>
+      <w:proofErr w:type="spellEnd"/>
+      <w:r>
+        <w:t xml:space="preserve"> durchführen</w:t>
+      </w:r>
+    </w:p>
+    <w:p>
+      <w:pPr>
+        <w:pStyle w:val="berschrift2"/>
+      </w:pPr>
+      <w:r>
+        <w:t>Verschlüsselung</w:t>
+      </w:r>
+    </w:p>
+    <w:p>
+      <w:r>
+        <w:t>Die Verschlüsselung von sensitiven Daten in eine Applikation ist ein sehr wichtiger Punkt der Sicherheit. Ist diese Verschlüsselung z.B. bei Passwörtern nicht vorhanden, schwach oder veraltet, ist es sehr einfach ein Konto zu knacken. Deshalb ist es wichtig, dass man die sensitiven Daten verschlüsselt und eine passende Verschlüsselungstechnik wählt.</w:t>
+      </w:r>
+      <w:r>
+        <w:t xml:space="preserve"> Dabei ist nicht nur die Verschlüsselungstechnik wichtig, sondern auch der Gebrauch von Salt und Pepper. So werden die sensitiven Daten optimal geschützt.</w:t>
+      </w:r>
+    </w:p>
+    <w:p>
+      <w:pPr>
+        <w:pStyle w:val="berschrift3"/>
+      </w:pPr>
+      <w:r>
+        <w:t>Vorhandene Probleme</w:t>
+      </w:r>
+    </w:p>
+    <w:p>
+      <w:r>
+        <w:t xml:space="preserve">Die Passwörter in der Datenbank von Schlosslauf werden verschlüsselt abgespeichert. Jedoch haben wir das Problem, dass falls ein Angreifer Zugriff auf die Daten erhält, er die Passwörter sehr schnell geknackt hat, da die md5-Verschlüsselung sehr bekannt ist. </w:t>
+      </w:r>
+      <w:r>
+        <w:br/>
+        <w:t>Beim Eingeben des md5-Wertes im Browser wird einem direkt der entschlüsselte Wert geliefert. Da</w:t>
+      </w:r>
+      <w:r>
+        <w:t>für braucht man also nicht mal mehr ein Entschlüsselungsprogramm.</w:t>
+      </w:r>
+    </w:p>
+    <w:p>
+      <w:pPr>
+        <w:pStyle w:val="berschrift3"/>
+      </w:pPr>
+      <w:r>
+        <w:t>Weiteres Vorgehen</w:t>
+      </w:r>
+    </w:p>
+    <w:p>
+      <w:r>
+        <w:t>Damit die Passwörter der Applikation etwas sicherer sind, muss deshalb eine andere Verschlüsselungstechnik verwendet werden. Am besten eine eher neue, noch nicht so bekannte. So ist die Wahrscheinlichkeit, dass bereits viele Rainbow-</w:t>
+      </w:r>
+      <w:proofErr w:type="spellStart"/>
+      <w:r>
+        <w:t>Tables</w:t>
+      </w:r>
+      <w:proofErr w:type="spellEnd"/>
+      <w:r>
+        <w:t xml:space="preserve"> existieren, etwas kleiner.</w:t>
+      </w:r>
+      <w:r>
+        <w:t xml:space="preserve"> </w:t>
+      </w:r>
+      <w:r>
+        <w:t>Ausserdem sollte zum Passwort ein Salt-Wert hinzugefügt werden und ein Pepper definiert sein.</w:t>
+      </w:r>
+    </w:p>
+    <w:p>
+      <w:r>
+        <w:t xml:space="preserve">Deshalb der Vorschlag anstelle der md5-Funktion in PHP die </w:t>
+      </w:r>
+      <w:proofErr w:type="spellStart"/>
+      <w:r>
+        <w:t>password_hash</w:t>
+      </w:r>
+      <w:proofErr w:type="spellEnd"/>
+      <w:r>
+        <w:t>-Funktion zu verwenden. Sie ist sicherer als md5, jünger und bietet gleich noch die Möglichkeit einen Salt hinzuzufügen.</w:t>
+      </w:r>
+      <w:bookmarkStart w:id="5" w:name="_GoBack"/>
+      <w:bookmarkEnd w:id="5"/>
     </w:p>
     <w:p>
       <w:pPr>
         <w:pStyle w:val="berschrift1"/>
       </w:pPr>
-      <w:bookmarkStart w:id="4" w:name="_Toc501521475"/>
+      <w:bookmarkStart w:id="6" w:name="_Toc501521475"/>
       <w:r>
         <w:t>Sicherheitsrisiken</w:t>
       </w:r>
-      <w:bookmarkEnd w:id="4"/>
+      <w:bookmarkEnd w:id="6"/>
     </w:p>
     <w:p>
       <w:pPr>
         <w:pStyle w:val="berschrift1"/>
       </w:pPr>
-      <w:bookmarkStart w:id="5" w:name="_Toc501521476"/>
+      <w:bookmarkStart w:id="7" w:name="_Toc501521476"/>
       <w:r>
         <w:t>Sicherheitsverbesserungen</w:t>
       </w:r>
-      <w:bookmarkEnd w:id="5"/>
+      <w:bookmarkEnd w:id="7"/>
     </w:p>
     <w:p>
       <w:pPr>
         <w:pStyle w:val="berschrift1"/>
       </w:pPr>
-      <w:bookmarkStart w:id="6" w:name="_Toc501521477"/>
+      <w:bookmarkStart w:id="8" w:name="_Toc501521477"/>
       <w:r>
         <w:t>Resultate</w:t>
       </w:r>
-      <w:bookmarkEnd w:id="6"/>
+      <w:bookmarkEnd w:id="8"/>
     </w:p>
     <w:p>
       <w:pPr>
@@ -1669,7 +2288,7 @@
           <w:szCs w:val="36"/>
         </w:rPr>
       </w:pPr>
-      <w:bookmarkStart w:id="7" w:name="_Toc501521478"/>
+      <w:bookmarkStart w:id="9" w:name="_Toc501521478"/>
       <w:r>
         <w:br w:type="page"/>
       </w:r>
@@ -1678,13 +2297,155 @@
       <w:pPr>
         <w:pStyle w:val="berschrift1"/>
       </w:pPr>
-      <w:bookmarkStart w:id="8" w:name="_GoBack"/>
-      <w:bookmarkEnd w:id="8"/>
       <w:r>
         <w:t>Quellen</w:t>
       </w:r>
-      <w:bookmarkEnd w:id="7"/>
-    </w:p>
+      <w:bookmarkEnd w:id="9"/>
+    </w:p>
+    <w:tbl>
+      <w:tblPr>
+        <w:tblStyle w:val="Gitternetztabelle1hellAkzent4"/>
+        <w:tblW w:w="0" w:type="auto"/>
+        <w:tblLook w:val="04A0" w:firstRow="1" w:lastRow="0" w:firstColumn="1" w:lastColumn="0" w:noHBand="0" w:noVBand="1"/>
+      </w:tblPr>
+      <w:tblGrid>
+        <w:gridCol w:w="2405"/>
+        <w:gridCol w:w="6657"/>
+      </w:tblGrid>
+      <w:tr>
+        <w:trPr>
+          <w:cnfStyle w:val="100000000000" w:firstRow="1" w:lastRow="0" w:firstColumn="0" w:lastColumn="0" w:oddVBand="0" w:evenVBand="0" w:oddHBand="0" w:evenHBand="0" w:firstRowFirstColumn="0" w:firstRowLastColumn="0" w:lastRowFirstColumn="0" w:lastRowLastColumn="0"/>
+        </w:trPr>
+        <w:tc>
+          <w:tcPr>
+            <w:cnfStyle w:val="001000000000" w:firstRow="0" w:lastRow="0" w:firstColumn="1" w:lastColumn="0" w:oddVBand="0" w:evenVBand="0" w:oddHBand="0" w:evenHBand="0" w:firstRowFirstColumn="0" w:firstRowLastColumn="0" w:lastRowFirstColumn="0" w:lastRowLastColumn="0"/>
+            <w:tcW w:w="2405" w:type="dxa"/>
+          </w:tcPr>
+          <w:p>
+            <w:r>
+              <w:t>Name</w:t>
+            </w:r>
+          </w:p>
+        </w:tc>
+        <w:tc>
+          <w:tcPr>
+            <w:tcW w:w="6657" w:type="dxa"/>
+          </w:tcPr>
+          <w:p>
+            <w:pPr>
+              <w:cnfStyle w:val="100000000000" w:firstRow="1" w:lastRow="0" w:firstColumn="0" w:lastColumn="0" w:oddVBand="0" w:evenVBand="0" w:oddHBand="0" w:evenHBand="0" w:firstRowFirstColumn="0" w:firstRowLastColumn="0" w:lastRowFirstColumn="0" w:lastRowLastColumn="0"/>
+            </w:pPr>
+            <w:r>
+              <w:t>Link</w:t>
+            </w:r>
+          </w:p>
+        </w:tc>
+      </w:tr>
+      <w:tr>
+        <w:tc>
+          <w:tcPr>
+            <w:cnfStyle w:val="001000000000" w:firstRow="0" w:lastRow="0" w:firstColumn="1" w:lastColumn="0" w:oddVBand="0" w:evenVBand="0" w:oddHBand="0" w:evenHBand="0" w:firstRowFirstColumn="0" w:firstRowLastColumn="0" w:lastRowFirstColumn="0" w:lastRowLastColumn="0"/>
+            <w:tcW w:w="2405" w:type="dxa"/>
+          </w:tcPr>
+          <w:p>
+            <w:r>
+              <w:t>Rips</w:t>
+            </w:r>
+          </w:p>
+        </w:tc>
+        <w:tc>
+          <w:tcPr>
+            <w:tcW w:w="6657" w:type="dxa"/>
+          </w:tcPr>
+          <w:p>
+            <w:pPr>
+              <w:cnfStyle w:val="000000000000" w:firstRow="0" w:lastRow="0" w:firstColumn="0" w:lastColumn="0" w:oddVBand="0" w:evenVBand="0" w:oddHBand="0" w:evenHBand="0" w:firstRowFirstColumn="0" w:firstRowLastColumn="0" w:lastRowFirstColumn="0" w:lastRowLastColumn="0"/>
+            </w:pPr>
+            <w:r>
+              <w:t>https://sourceforge.net/projects/rips-scanner/?source=typ_redirect</w:t>
+            </w:r>
+          </w:p>
+        </w:tc>
+      </w:tr>
+      <w:tr>
+        <w:tc>
+          <w:tcPr>
+            <w:cnfStyle w:val="001000000000" w:firstRow="0" w:lastRow="0" w:firstColumn="1" w:lastColumn="0" w:oddVBand="0" w:evenVBand="0" w:oddHBand="0" w:evenHBand="0" w:firstRowFirstColumn="0" w:firstRowLastColumn="0" w:lastRowFirstColumn="0" w:lastRowLastColumn="0"/>
+            <w:tcW w:w="2405" w:type="dxa"/>
+          </w:tcPr>
+          <w:p/>
+        </w:tc>
+        <w:tc>
+          <w:tcPr>
+            <w:tcW w:w="6657" w:type="dxa"/>
+          </w:tcPr>
+          <w:p>
+            <w:pPr>
+              <w:cnfStyle w:val="000000000000" w:firstRow="0" w:lastRow="0" w:firstColumn="0" w:lastColumn="0" w:oddVBand="0" w:evenVBand="0" w:oddHBand="0" w:evenHBand="0" w:firstRowFirstColumn="0" w:firstRowLastColumn="0" w:lastRowFirstColumn="0" w:lastRowLastColumn="0"/>
+            </w:pPr>
+          </w:p>
+        </w:tc>
+      </w:tr>
+      <w:tr>
+        <w:tc>
+          <w:tcPr>
+            <w:cnfStyle w:val="001000000000" w:firstRow="0" w:lastRow="0" w:firstColumn="1" w:lastColumn="0" w:oddVBand="0" w:evenVBand="0" w:oddHBand="0" w:evenHBand="0" w:firstRowFirstColumn="0" w:firstRowLastColumn="0" w:lastRowFirstColumn="0" w:lastRowLastColumn="0"/>
+            <w:tcW w:w="2405" w:type="dxa"/>
+          </w:tcPr>
+          <w:p/>
+        </w:tc>
+        <w:tc>
+          <w:tcPr>
+            <w:tcW w:w="6657" w:type="dxa"/>
+          </w:tcPr>
+          <w:p>
+            <w:pPr>
+              <w:cnfStyle w:val="000000000000" w:firstRow="0" w:lastRow="0" w:firstColumn="0" w:lastColumn="0" w:oddVBand="0" w:evenVBand="0" w:oddHBand="0" w:evenHBand="0" w:firstRowFirstColumn="0" w:firstRowLastColumn="0" w:lastRowFirstColumn="0" w:lastRowLastColumn="0"/>
+            </w:pPr>
+          </w:p>
+        </w:tc>
+      </w:tr>
+      <w:tr>
+        <w:tc>
+          <w:tcPr>
+            <w:cnfStyle w:val="001000000000" w:firstRow="0" w:lastRow="0" w:firstColumn="1" w:lastColumn="0" w:oddVBand="0" w:evenVBand="0" w:oddHBand="0" w:evenHBand="0" w:firstRowFirstColumn="0" w:firstRowLastColumn="0" w:lastRowFirstColumn="0" w:lastRowLastColumn="0"/>
+            <w:tcW w:w="2405" w:type="dxa"/>
+          </w:tcPr>
+          <w:p/>
+        </w:tc>
+        <w:tc>
+          <w:tcPr>
+            <w:tcW w:w="6657" w:type="dxa"/>
+          </w:tcPr>
+          <w:p>
+            <w:pPr>
+              <w:cnfStyle w:val="000000000000" w:firstRow="0" w:lastRow="0" w:firstColumn="0" w:lastColumn="0" w:oddVBand="0" w:evenVBand="0" w:oddHBand="0" w:evenHBand="0" w:firstRowFirstColumn="0" w:firstRowLastColumn="0" w:lastRowFirstColumn="0" w:lastRowLastColumn="0"/>
+            </w:pPr>
+          </w:p>
+        </w:tc>
+      </w:tr>
+      <w:tr>
+        <w:tc>
+          <w:tcPr>
+            <w:cnfStyle w:val="001000000000" w:firstRow="0" w:lastRow="0" w:firstColumn="1" w:lastColumn="0" w:oddVBand="0" w:evenVBand="0" w:oddHBand="0" w:evenHBand="0" w:firstRowFirstColumn="0" w:firstRowLastColumn="0" w:lastRowFirstColumn="0" w:lastRowLastColumn="0"/>
+            <w:tcW w:w="2405" w:type="dxa"/>
+          </w:tcPr>
+          <w:p/>
+        </w:tc>
+        <w:tc>
+          <w:tcPr>
+            <w:tcW w:w="6657" w:type="dxa"/>
+          </w:tcPr>
+          <w:p>
+            <w:pPr>
+              <w:cnfStyle w:val="000000000000" w:firstRow="0" w:lastRow="0" w:firstColumn="0" w:lastColumn="0" w:oddVBand="0" w:evenVBand="0" w:oddHBand="0" w:evenHBand="0" w:firstRowFirstColumn="0" w:firstRowLastColumn="0" w:lastRowFirstColumn="0" w:lastRowLastColumn="0"/>
+            </w:pPr>
+          </w:p>
+        </w:tc>
+      </w:tr>
+      <w:bookmarkEnd w:id="0"/>
+    </w:tbl>
+    <w:p/>
     <w:sectPr>
       <w:pgSz w:w="11906" w:h="16838"/>
       <w:pgMar w:top="1417" w:right="1417" w:bottom="1134" w:left="1417" w:header="708" w:footer="708" w:gutter="0"/>
@@ -1695,6 +2456,127 @@
     </w:sectPr>
   </w:body>
 </w:document>
+</file>
+
+<file path=word/numbering.xml><?xml version="1.0" encoding="utf-8"?>
+<w:numbering xmlns:wpc="http://schemas.microsoft.com/office/word/2010/wordprocessingCanvas" xmlns:cx="http://schemas.microsoft.com/office/drawing/2014/chartex" xmlns:cx1="http://schemas.microsoft.com/office/drawing/2015/9/8/chartex" xmlns:cx2="http://schemas.microsoft.com/office/drawing/2015/10/21/chartex" xmlns:cx3="http://schemas.microsoft.com/office/drawing/2016/5/9/chartex" xmlns:cx4="http://schemas.microsoft.com/office/drawing/2016/5/10/chartex" xmlns:cx5="http://schemas.microsoft.com/office/drawing/2016/5/11/chartex" xmlns:cx6="http://schemas.microsoft.com/office/drawing/2016/5/12/chartex" xmlns:cx7="http://schemas.microsoft.com/office/drawing/2016/5/13/chartex" xmlns:cx8="http://schemas.microsoft.com/office/drawing/2016/5/14/chartex" xmlns:mc="http://schemas.openxmlformats.org/markup-compatibility/2006" xmlns:aink="http://schemas.microsoft.com/office/drawing/2016/ink" xmlns:am3d="http://schemas.microsoft.com/office/drawing/2017/model3d" xmlns:o="urn:schemas-microsoft-com:office:office" xmlns:r="http://schemas.openxmlformats.org/officeDocument/2006/relationships" xmlns:m="http://schemas.openxmlformats.org/officeDocument/2006/math" xmlns:v="urn:schemas-microsoft-com:vml" xmlns:wp14="http://schemas.microsoft.com/office/word/2010/wordprocessingDrawing" xmlns:wp="http://schemas.openxmlformats.org/drawingml/2006/wordprocessingDrawing" xmlns:w10="urn:schemas-microsoft-com:office:word" xmlns:w="http://schemas.openxmlformats.org/wordprocessingml/2006/main" xmlns:w14="http://schemas.microsoft.com/office/word/2010/wordml" xmlns:w15="http://schemas.microsoft.com/office/word/2012/wordml" xmlns:w16cid="http://schemas.microsoft.com/office/word/2016/wordml/cid" xmlns:w16se="http://schemas.microsoft.com/office/word/2015/wordml/symex" xmlns:wpg="http://schemas.microsoft.com/office/word/2010/wordprocessingGroup" xmlns:wpi="http://schemas.microsoft.com/office/word/2010/wordprocessingInk" xmlns:wne="http://schemas.microsoft.com/office/word/2006/wordml" xmlns:wps="http://schemas.microsoft.com/office/word/2010/wordprocessingShape" mc:Ignorable="w14 w15 w16se w16cid wp14">
+  <w:abstractNum w:abstractNumId="0" w15:restartNumberingAfterBreak="0">
+    <w:nsid w:val="678D61B2"/>
+    <w:multiLevelType w:val="hybridMultilevel"/>
+    <w:tmpl w:val="01485E06"/>
+    <w:lvl w:ilvl="0" w:tplc="5FB636D6">
+      <w:start w:val="14"/>
+      <w:numFmt w:val="bullet"/>
+      <w:lvlText w:val="-"/>
+      <w:lvlJc w:val="left"/>
+      <w:pPr>
+        <w:ind w:left="720" w:hanging="360"/>
+      </w:pPr>
+      <w:rPr>
+        <w:rFonts w:ascii="Calibri Light" w:eastAsiaTheme="minorEastAsia" w:hAnsi="Calibri Light" w:cs="Calibri Light" w:hint="default"/>
+      </w:rPr>
+    </w:lvl>
+    <w:lvl w:ilvl="1" w:tplc="08070003" w:tentative="1">
+      <w:start w:val="1"/>
+      <w:numFmt w:val="bullet"/>
+      <w:lvlText w:val="o"/>
+      <w:lvlJc w:val="left"/>
+      <w:pPr>
+        <w:ind w:left="1440" w:hanging="360"/>
+      </w:pPr>
+      <w:rPr>
+        <w:rFonts w:ascii="Courier New" w:hAnsi="Courier New" w:cs="Courier New" w:hint="default"/>
+      </w:rPr>
+    </w:lvl>
+    <w:lvl w:ilvl="2" w:tplc="08070005" w:tentative="1">
+      <w:start w:val="1"/>
+      <w:numFmt w:val="bullet"/>
+      <w:lvlText w:val=""/>
+      <w:lvlJc w:val="left"/>
+      <w:pPr>
+        <w:ind w:left="2160" w:hanging="360"/>
+      </w:pPr>
+      <w:rPr>
+        <w:rFonts w:ascii="Wingdings" w:hAnsi="Wingdings" w:hint="default"/>
+      </w:rPr>
+    </w:lvl>
+    <w:lvl w:ilvl="3" w:tplc="08070001" w:tentative="1">
+      <w:start w:val="1"/>
+      <w:numFmt w:val="bullet"/>
+      <w:lvlText w:val=""/>
+      <w:lvlJc w:val="left"/>
+      <w:pPr>
+        <w:ind w:left="2880" w:hanging="360"/>
+      </w:pPr>
+      <w:rPr>
+        <w:rFonts w:ascii="Symbol" w:hAnsi="Symbol" w:hint="default"/>
+      </w:rPr>
+    </w:lvl>
+    <w:lvl w:ilvl="4" w:tplc="08070003" w:tentative="1">
+      <w:start w:val="1"/>
+      <w:numFmt w:val="bullet"/>
+      <w:lvlText w:val="o"/>
+      <w:lvlJc w:val="left"/>
+      <w:pPr>
+        <w:ind w:left="3600" w:hanging="360"/>
+      </w:pPr>
+      <w:rPr>
+        <w:rFonts w:ascii="Courier New" w:hAnsi="Courier New" w:cs="Courier New" w:hint="default"/>
+      </w:rPr>
+    </w:lvl>
+    <w:lvl w:ilvl="5" w:tplc="08070005" w:tentative="1">
+      <w:start w:val="1"/>
+      <w:numFmt w:val="bullet"/>
+      <w:lvlText w:val=""/>
+      <w:lvlJc w:val="left"/>
+      <w:pPr>
+        <w:ind w:left="4320" w:hanging="360"/>
+      </w:pPr>
+      <w:rPr>
+        <w:rFonts w:ascii="Wingdings" w:hAnsi="Wingdings" w:hint="default"/>
+      </w:rPr>
+    </w:lvl>
+    <w:lvl w:ilvl="6" w:tplc="08070001" w:tentative="1">
+      <w:start w:val="1"/>
+      <w:numFmt w:val="bullet"/>
+      <w:lvlText w:val=""/>
+      <w:lvlJc w:val="left"/>
+      <w:pPr>
+        <w:ind w:left="5040" w:hanging="360"/>
+      </w:pPr>
+      <w:rPr>
+        <w:rFonts w:ascii="Symbol" w:hAnsi="Symbol" w:hint="default"/>
+      </w:rPr>
+    </w:lvl>
+    <w:lvl w:ilvl="7" w:tplc="08070003" w:tentative="1">
+      <w:start w:val="1"/>
+      <w:numFmt w:val="bullet"/>
+      <w:lvlText w:val="o"/>
+      <w:lvlJc w:val="left"/>
+      <w:pPr>
+        <w:ind w:left="5760" w:hanging="360"/>
+      </w:pPr>
+      <w:rPr>
+        <w:rFonts w:ascii="Courier New" w:hAnsi="Courier New" w:cs="Courier New" w:hint="default"/>
+      </w:rPr>
+    </w:lvl>
+    <w:lvl w:ilvl="8" w:tplc="08070005" w:tentative="1">
+      <w:start w:val="1"/>
+      <w:numFmt w:val="bullet"/>
+      <w:lvlText w:val=""/>
+      <w:lvlJc w:val="left"/>
+      <w:pPr>
+        <w:ind w:left="6480" w:hanging="360"/>
+      </w:pPr>
+      <w:rPr>
+        <w:rFonts w:ascii="Wingdings" w:hAnsi="Wingdings" w:hint="default"/>
+      </w:rPr>
+    </w:lvl>
+  </w:abstractNum>
+  <w:num w:numId="1">
+    <w:abstractNumId w:val="0"/>
+  </w:num>
+</w:numbering>
 </file>
 
 <file path=word/styles.xml><?xml version="1.0" encoding="utf-8"?>
@@ -2126,7 +3008,6 @@
     <w:next w:val="Standard"/>
     <w:link w:val="berschrift2Zchn"/>
     <w:uiPriority w:val="9"/>
-    <w:semiHidden/>
     <w:unhideWhenUsed/>
     <w:qFormat/>
     <w:rsid w:val="00093BD8"/>
@@ -2149,7 +3030,6 @@
     <w:next w:val="Standard"/>
     <w:link w:val="berschrift3Zchn"/>
     <w:uiPriority w:val="9"/>
-    <w:semiHidden/>
     <w:unhideWhenUsed/>
     <w:qFormat/>
     <w:rsid w:val="00093BD8"/>
@@ -2399,7 +3279,6 @@
     <w:basedOn w:val="Absatz-Standardschriftart"/>
     <w:link w:val="berschrift2"/>
     <w:uiPriority w:val="9"/>
-    <w:semiHidden/>
     <w:rsid w:val="00093BD8"/>
     <w:rPr>
       <w:rFonts w:asciiTheme="majorHAnsi" w:eastAsiaTheme="majorEastAsia" w:hAnsiTheme="majorHAnsi" w:cstheme="majorBidi"/>
@@ -2413,7 +3292,6 @@
     <w:basedOn w:val="Absatz-Standardschriftart"/>
     <w:link w:val="berschrift3"/>
     <w:uiPriority w:val="9"/>
-    <w:semiHidden/>
     <w:rsid w:val="00093BD8"/>
     <w:rPr>
       <w:rFonts w:asciiTheme="majorHAnsi" w:eastAsiaTheme="majorEastAsia" w:hAnsiTheme="majorHAnsi" w:cstheme="majorBidi"/>
@@ -2736,6 +3614,93 @@
       <w:bCs/>
       <w:smallCaps/>
     </w:rPr>
+  </w:style>
+  <w:style w:type="table" w:styleId="Tabellenraster">
+    <w:name w:val="Table Grid"/>
+    <w:basedOn w:val="NormaleTabelle"/>
+    <w:uiPriority w:val="39"/>
+    <w:rsid w:val="006E2FE8"/>
+    <w:pPr>
+      <w:spacing w:after="0" w:line="240" w:lineRule="auto"/>
+    </w:pPr>
+    <w:tblPr>
+      <w:tblBorders>
+        <w:top w:val="single" w:sz="4" w:space="0" w:color="auto"/>
+        <w:left w:val="single" w:sz="4" w:space="0" w:color="auto"/>
+        <w:bottom w:val="single" w:sz="4" w:space="0" w:color="auto"/>
+        <w:right w:val="single" w:sz="4" w:space="0" w:color="auto"/>
+        <w:insideH w:val="single" w:sz="4" w:space="0" w:color="auto"/>
+        <w:insideV w:val="single" w:sz="4" w:space="0" w:color="auto"/>
+      </w:tblBorders>
+    </w:tblPr>
+  </w:style>
+  <w:style w:type="table" w:styleId="Gitternetztabelle1hellAkzent4">
+    <w:name w:val="Grid Table 1 Light Accent 4"/>
+    <w:basedOn w:val="NormaleTabelle"/>
+    <w:uiPriority w:val="46"/>
+    <w:rsid w:val="006E2FE8"/>
+    <w:pPr>
+      <w:spacing w:after="0" w:line="240" w:lineRule="auto"/>
+    </w:pPr>
+    <w:tblPr>
+      <w:tblStyleRowBandSize w:val="1"/>
+      <w:tblStyleColBandSize w:val="1"/>
+      <w:tblBorders>
+        <w:top w:val="single" w:sz="4" w:space="0" w:color="C0C8D0" w:themeColor="accent4" w:themeTint="66"/>
+        <w:left w:val="single" w:sz="4" w:space="0" w:color="C0C8D0" w:themeColor="accent4" w:themeTint="66"/>
+        <w:bottom w:val="single" w:sz="4" w:space="0" w:color="C0C8D0" w:themeColor="accent4" w:themeTint="66"/>
+        <w:right w:val="single" w:sz="4" w:space="0" w:color="C0C8D0" w:themeColor="accent4" w:themeTint="66"/>
+        <w:insideH w:val="single" w:sz="4" w:space="0" w:color="C0C8D0" w:themeColor="accent4" w:themeTint="66"/>
+        <w:insideV w:val="single" w:sz="4" w:space="0" w:color="C0C8D0" w:themeColor="accent4" w:themeTint="66"/>
+      </w:tblBorders>
+    </w:tblPr>
+    <w:tblStylePr w:type="firstRow">
+      <w:rPr>
+        <w:b/>
+        <w:bCs/>
+      </w:rPr>
+      <w:tblPr/>
+      <w:tcPr>
+        <w:tcBorders>
+          <w:bottom w:val="single" w:sz="12" w:space="0" w:color="A1ACB9" w:themeColor="accent4" w:themeTint="99"/>
+        </w:tcBorders>
+      </w:tcPr>
+    </w:tblStylePr>
+    <w:tblStylePr w:type="lastRow">
+      <w:rPr>
+        <w:b/>
+        <w:bCs/>
+      </w:rPr>
+      <w:tblPr/>
+      <w:tcPr>
+        <w:tcBorders>
+          <w:top w:val="double" w:sz="2" w:space="0" w:color="A1ACB9" w:themeColor="accent4" w:themeTint="99"/>
+        </w:tcBorders>
+      </w:tcPr>
+    </w:tblStylePr>
+    <w:tblStylePr w:type="firstCol">
+      <w:rPr>
+        <w:b/>
+        <w:bCs/>
+      </w:rPr>
+    </w:tblStylePr>
+    <w:tblStylePr w:type="lastCol">
+      <w:rPr>
+        <w:b/>
+        <w:bCs/>
+      </w:rPr>
+    </w:tblStylePr>
+  </w:style>
+  <w:style w:type="paragraph" w:styleId="Listenabsatz">
+    <w:name w:val="List Paragraph"/>
+    <w:basedOn w:val="Standard"/>
+    <w:uiPriority w:val="34"/>
+    <w:qFormat/>
+    <w:rsid w:val="00A508B0"/>
+    <w:pPr>
+      <w:ind w:left="720"/>
+      <w:contextualSpacing/>
+    </w:pPr>
   </w:style>
 </w:styles>
 </file>
@@ -3001,7 +3966,7 @@
 </file>
 
 <file path=customXml/itemProps2.xml><?xml version="1.0" encoding="utf-8"?>
-<ds:datastoreItem xmlns:ds="http://schemas.openxmlformats.org/officeDocument/2006/customXml" ds:itemID="{DC7C9BA1-D154-4B66-B527-5407CF5D28B5}">
+<ds:datastoreItem xmlns:ds="http://schemas.openxmlformats.org/officeDocument/2006/customXml" ds:itemID="{2BA1494F-7959-4D2D-A9FD-10E664C7439A}">
   <ds:schemaRefs>
     <ds:schemaRef ds:uri="http://schemas.openxmlformats.org/officeDocument/2006/bibliography"/>
   </ds:schemaRefs>

</xml_diff>